<commit_message>
Implemented 2nd fitness function
</commit_message>
<xml_diff>
--- a/Part B/Project_YN_2022-23_1059713_Part-B.docx
+++ b/Part B/Project_YN_2022-23_1059713_Part-B.docx
@@ -349,6 +349,134 @@
           <w:lang w:val="el-GR"/>
         </w:rPr>
       </w:pPr>
+      <w:r>
+        <w:rPr>
+          <w:lang w:val="el-GR"/>
+        </w:rPr>
+        <w:t xml:space="preserve">Κάθε άτομο του πληθυσμού έχει κωδικοποιηθεί ως ένα διάνυσμα 12 </w:t>
+      </w:r>
+      <w:r>
+        <w:rPr>
+          <w:lang w:val="el-GR"/>
+        </w:rPr>
+        <w:t xml:space="preserve">πραγματικών </w:t>
+      </w:r>
+      <w:r>
+        <w:rPr>
+          <w:lang w:val="el-GR"/>
+        </w:rPr>
+        <w:t>τιμών, οι οποίες αντιστοιχούν στις</w:t>
+      </w:r>
+      <w:r>
+        <w:rPr>
+          <w:lang w:val="el-GR"/>
+        </w:rPr>
+        <w:t xml:space="preserve"> </w:t>
+      </w:r>
+      <w:r>
+        <w:rPr>
+          <w:b/>
+          <w:bCs/>
+          <w:lang w:val="el-GR"/>
+        </w:rPr>
+        <w:t>τυποποιημένες</w:t>
+      </w:r>
+      <w:r>
+        <w:rPr>
+          <w:lang w:val="el-GR"/>
+        </w:rPr>
+        <w:t xml:space="preserve"> τιμές των αισθητήρων.</w:t>
+      </w:r>
+    </w:p>
+    <w:p>
+      <w:pPr>
+        <w:pStyle w:val="Heading3"/>
+      </w:pPr>
+      <w:r>
+        <w:t>Πλεονάζουσες τιμές</w:t>
+      </w:r>
+    </w:p>
+    <w:p>
+      <w:pPr>
+        <w:rPr>
+          <w:lang w:val="el-GR"/>
+        </w:rPr>
+      </w:pPr>
+      <w:r>
+        <w:rPr>
+          <w:lang w:val="el-GR"/>
+        </w:rPr>
+        <w:t xml:space="preserve">Για την αποφυγή δημιουργίας ατόμων με </w:t>
+      </w:r>
+      <w:r>
+        <w:rPr>
+          <w:lang w:val="el-GR"/>
+        </w:rPr>
+        <w:t>τιμές εκτός ορίων αισθητήρων</w:t>
+      </w:r>
+      <w:r>
+        <w:rPr>
+          <w:lang w:val="el-GR"/>
+        </w:rPr>
+        <w:t xml:space="preserve">, όλες οι τυχαίες τιμές που παράγονται, </w:t>
+      </w:r>
+      <w:r>
+        <w:rPr>
+          <w:lang w:val="el-GR"/>
+        </w:rPr>
+        <w:t>περιορίζονται</w:t>
+      </w:r>
+      <w:r>
+        <w:rPr>
+          <w:lang w:val="el-GR"/>
+        </w:rPr>
+        <w:t xml:space="preserve"> στο εύρος της ελάχιστης και της μέγιστης τιμής που υπάρχει στο </w:t>
+      </w:r>
+      <w:r>
+        <w:t>dataset</w:t>
+      </w:r>
+      <w:r>
+        <w:rPr>
+          <w:lang w:val="el-GR"/>
+        </w:rPr>
+        <w:t xml:space="preserve"> </w:t>
+      </w:r>
+      <w:r>
+        <w:rPr>
+          <w:lang w:val="el-GR"/>
+        </w:rPr>
+        <w:t>για τον αντίστοιχο αισθητήρα.</w:t>
+      </w:r>
+    </w:p>
+    <w:p>
+      <w:pPr>
+        <w:pStyle w:val="Heading3"/>
+      </w:pPr>
+      <w:r>
+        <w:t>Αρχικός πληθυσμός</w:t>
+      </w:r>
+    </w:p>
+    <w:p>
+      <w:pPr>
+        <w:rPr>
+          <w:lang w:val="el-GR"/>
+        </w:rPr>
+      </w:pPr>
+      <w:r>
+        <w:rPr>
+          <w:lang w:val="el-GR"/>
+        </w:rPr>
+        <w:t xml:space="preserve">Ο αρχικός πληθυσμός παράγεται με τυχαίο τρόπο, αναθέτοντας σε κάθε αισθητήρα τυχαίες τιμές όπως αναφέρθηκε στο προηγούμενο ερώτημα, δηλαδή στο εύρος των τιμών που έχουν και στο </w:t>
+      </w:r>
+      <w:r>
+        <w:t>dataset</w:t>
+      </w:r>
+      <w:r>
+        <w:rPr>
+          <w:lang w:val="el-GR"/>
+        </w:rPr>
+        <w:t>.</w:t>
+      </w:r>
     </w:p>
     <w:p>
       <w:pPr>

</xml_diff>